<commit_message>
fleshing out the TODO design. First Pass at Questions 4 and 5
</commit_message>
<xml_diff>
--- a/KMC TODO Design.docx
+++ b/KMC TODO Design.docx
@@ -733,6 +733,8 @@
           <w:r>
             <w:t>Contents</w:t>
           </w:r>
+          <w:bookmarkStart w:id="0" w:name="_GoBack"/>
+          <w:bookmarkEnd w:id="0"/>
         </w:p>
         <w:p>
           <w:pPr>
@@ -756,7 +758,7 @@
           <w:r>
             <w:fldChar w:fldCharType="separate"/>
           </w:r>
-          <w:hyperlink w:anchor="_Toc462230209" w:history="1">
+          <w:hyperlink w:anchor="_Toc462238395" w:history="1">
             <w:r>
               <w:rPr>
                 <w:rStyle w:val="Hyperlink"/>
@@ -798,7 +800,7 @@
                 <w:noProof/>
                 <w:webHidden/>
               </w:rPr>
-              <w:instrText xml:space="preserve"> PAGEREF _Toc462230209 \h </w:instrText>
+              <w:instrText xml:space="preserve"> PAGEREF _Toc462238395 \h </w:instrText>
             </w:r>
             <w:r>
               <w:rPr>
@@ -842,7 +844,7 @@
               <w:lang w:eastAsia="en-ZA"/>
             </w:rPr>
           </w:pPr>
-          <w:hyperlink w:anchor="_Toc462230210" w:history="1">
+          <w:hyperlink w:anchor="_Toc462238396" w:history="1">
             <w:r>
               <w:rPr>
                 <w:rStyle w:val="Hyperlink"/>
@@ -884,7 +886,7 @@
                 <w:noProof/>
                 <w:webHidden/>
               </w:rPr>
-              <w:instrText xml:space="preserve"> PAGEREF _Toc462230210 \h </w:instrText>
+              <w:instrText xml:space="preserve"> PAGEREF _Toc462238396 \h </w:instrText>
             </w:r>
             <w:r>
               <w:rPr>
@@ -928,7 +930,7 @@
               <w:lang w:eastAsia="en-ZA"/>
             </w:rPr>
           </w:pPr>
-          <w:hyperlink w:anchor="_Toc462230211" w:history="1">
+          <w:hyperlink w:anchor="_Toc462238397" w:history="1">
             <w:r>
               <w:rPr>
                 <w:rStyle w:val="Hyperlink"/>
@@ -970,7 +972,7 @@
                 <w:noProof/>
                 <w:webHidden/>
               </w:rPr>
-              <w:instrText xml:space="preserve"> PAGEREF _Toc462230211 \h </w:instrText>
+              <w:instrText xml:space="preserve"> PAGEREF _Toc462238397 \h </w:instrText>
             </w:r>
             <w:r>
               <w:rPr>
@@ -1014,7 +1016,7 @@
               <w:lang w:eastAsia="en-ZA"/>
             </w:rPr>
           </w:pPr>
-          <w:hyperlink w:anchor="_Toc462230212" w:history="1">
+          <w:hyperlink w:anchor="_Toc462238398" w:history="1">
             <w:r>
               <w:rPr>
                 <w:rStyle w:val="Hyperlink"/>
@@ -1056,7 +1058,7 @@
                 <w:noProof/>
                 <w:webHidden/>
               </w:rPr>
-              <w:instrText xml:space="preserve"> PAGEREF _Toc462230212 \h </w:instrText>
+              <w:instrText xml:space="preserve"> PAGEREF _Toc462238398 \h </w:instrText>
             </w:r>
             <w:r>
               <w:rPr>
@@ -1100,7 +1102,7 @@
               <w:lang w:eastAsia="en-ZA"/>
             </w:rPr>
           </w:pPr>
-          <w:hyperlink w:anchor="_Toc462230213" w:history="1">
+          <w:hyperlink w:anchor="_Toc462238399" w:history="1">
             <w:r>
               <w:rPr>
                 <w:rStyle w:val="Hyperlink"/>
@@ -1121,7 +1123,7 @@
                 <w:rStyle w:val="Hyperlink"/>
                 <w:noProof/>
               </w:rPr>
-              <w:t>Application Server Role</w:t>
+              <w:t>TODOItem</w:t>
             </w:r>
             <w:r>
               <w:rPr>
@@ -1142,7 +1144,7 @@
                 <w:noProof/>
                 <w:webHidden/>
               </w:rPr>
-              <w:instrText xml:space="preserve"> PAGEREF _Toc462230213 \h </w:instrText>
+              <w:instrText xml:space="preserve"> PAGEREF _Toc462238399 \h </w:instrText>
             </w:r>
             <w:r>
               <w:rPr>
@@ -1186,7 +1188,7 @@
               <w:lang w:eastAsia="en-ZA"/>
             </w:rPr>
           </w:pPr>
-          <w:hyperlink w:anchor="_Toc462230214" w:history="1">
+          <w:hyperlink w:anchor="_Toc462238400" w:history="1">
             <w:r>
               <w:rPr>
                 <w:rStyle w:val="Hyperlink"/>
@@ -1207,7 +1209,7 @@
                 <w:rStyle w:val="Hyperlink"/>
                 <w:noProof/>
               </w:rPr>
-              <w:t>File and Storage Services Role</w:t>
+              <w:t>TODOCollection</w:t>
             </w:r>
             <w:r>
               <w:rPr>
@@ -1228,7 +1230,7 @@
                 <w:noProof/>
                 <w:webHidden/>
               </w:rPr>
-              <w:instrText xml:space="preserve"> PAGEREF _Toc462230214 \h </w:instrText>
+              <w:instrText xml:space="preserve"> PAGEREF _Toc462238400 \h </w:instrText>
             </w:r>
             <w:r>
               <w:rPr>
@@ -1272,7 +1274,7 @@
               <w:lang w:eastAsia="en-ZA"/>
             </w:rPr>
           </w:pPr>
-          <w:hyperlink w:anchor="_Toc462230215" w:history="1">
+          <w:hyperlink w:anchor="_Toc462238401" w:history="1">
             <w:r>
               <w:rPr>
                 <w:rStyle w:val="Hyperlink"/>
@@ -1293,7 +1295,7 @@
                 <w:rStyle w:val="Hyperlink"/>
                 <w:noProof/>
               </w:rPr>
-              <w:t>Web Server Role</w:t>
+              <w:t>TODOCollectionMap</w:t>
             </w:r>
             <w:r>
               <w:rPr>
@@ -1314,7 +1316,7 @@
                 <w:noProof/>
                 <w:webHidden/>
               </w:rPr>
-              <w:instrText xml:space="preserve"> PAGEREF _Toc462230215 \h </w:instrText>
+              <w:instrText xml:space="preserve"> PAGEREF _Toc462238401 \h </w:instrText>
             </w:r>
             <w:r>
               <w:rPr>
@@ -1358,7 +1360,7 @@
               <w:lang w:eastAsia="en-ZA"/>
             </w:rPr>
           </w:pPr>
-          <w:hyperlink w:anchor="_Toc462230216" w:history="1">
+          <w:hyperlink w:anchor="_Toc462238402" w:history="1">
             <w:r>
               <w:rPr>
                 <w:rStyle w:val="Hyperlink"/>
@@ -1400,7 +1402,7 @@
                 <w:noProof/>
                 <w:webHidden/>
               </w:rPr>
-              <w:instrText xml:space="preserve"> PAGEREF _Toc462230216 \h </w:instrText>
+              <w:instrText xml:space="preserve"> PAGEREF _Toc462238402 \h </w:instrText>
             </w:r>
             <w:r>
               <w:rPr>
@@ -1444,7 +1446,7 @@
               <w:lang w:eastAsia="en-ZA"/>
             </w:rPr>
           </w:pPr>
-          <w:hyperlink w:anchor="_Toc462230217" w:history="1">
+          <w:hyperlink w:anchor="_Toc462238403" w:history="1">
             <w:r>
               <w:rPr>
                 <w:rStyle w:val="Hyperlink"/>
@@ -1486,7 +1488,7 @@
                 <w:noProof/>
                 <w:webHidden/>
               </w:rPr>
-              <w:instrText xml:space="preserve"> PAGEREF _Toc462230217 \h </w:instrText>
+              <w:instrText xml:space="preserve"> PAGEREF _Toc462238403 \h </w:instrText>
             </w:r>
             <w:r>
               <w:rPr>
@@ -1530,7 +1532,7 @@
               <w:lang w:eastAsia="en-ZA"/>
             </w:rPr>
           </w:pPr>
-          <w:hyperlink w:anchor="_Toc462230218" w:history="1">
+          <w:hyperlink w:anchor="_Toc462238404" w:history="1">
             <w:r>
               <w:rPr>
                 <w:rStyle w:val="Hyperlink"/>
@@ -1551,7 +1553,7 @@
                 <w:rStyle w:val="Hyperlink"/>
                 <w:noProof/>
               </w:rPr>
-              <w:t>PersistTODOItems</w:t>
+              <w:t>FindCompletedTODOItemsForUser</w:t>
             </w:r>
             <w:r>
               <w:rPr>
@@ -1572,7 +1574,7 @@
                 <w:noProof/>
                 <w:webHidden/>
               </w:rPr>
-              <w:instrText xml:space="preserve"> PAGEREF _Toc462230218 \h </w:instrText>
+              <w:instrText xml:space="preserve"> PAGEREF _Toc462238404 \h </w:instrText>
             </w:r>
             <w:r>
               <w:rPr>
@@ -1616,7 +1618,7 @@
               <w:lang w:eastAsia="en-ZA"/>
             </w:rPr>
           </w:pPr>
-          <w:hyperlink w:anchor="_Toc462230219" w:history="1">
+          <w:hyperlink w:anchor="_Toc462238405" w:history="1">
             <w:r>
               <w:rPr>
                 <w:rStyle w:val="Hyperlink"/>
@@ -1637,7 +1639,7 @@
                 <w:rStyle w:val="Hyperlink"/>
                 <w:noProof/>
               </w:rPr>
-              <w:t>RemoveTODOItmes</w:t>
+              <w:t>FindOutdatedTODOItemsForUser</w:t>
             </w:r>
             <w:r>
               <w:rPr>
@@ -1658,7 +1660,7 @@
                 <w:noProof/>
                 <w:webHidden/>
               </w:rPr>
-              <w:instrText xml:space="preserve"> PAGEREF _Toc462230219 \h </w:instrText>
+              <w:instrText xml:space="preserve"> PAGEREF _Toc462238405 \h </w:instrText>
             </w:r>
             <w:r>
               <w:rPr>
@@ -1702,7 +1704,7 @@
               <w:lang w:eastAsia="en-ZA"/>
             </w:rPr>
           </w:pPr>
-          <w:hyperlink w:anchor="_Toc462230220" w:history="1">
+          <w:hyperlink w:anchor="_Toc462238406" w:history="1">
             <w:r>
               <w:rPr>
                 <w:rStyle w:val="Hyperlink"/>
@@ -1723,7 +1725,7 @@
                 <w:rStyle w:val="Hyperlink"/>
                 <w:noProof/>
               </w:rPr>
-              <w:t>UpdateTODOItems</w:t>
+              <w:t>PersistTODOItems</w:t>
             </w:r>
             <w:r>
               <w:rPr>
@@ -1744,7 +1746,7 @@
                 <w:noProof/>
                 <w:webHidden/>
               </w:rPr>
-              <w:instrText xml:space="preserve"> PAGEREF _Toc462230220 \h </w:instrText>
+              <w:instrText xml:space="preserve"> PAGEREF _Toc462238406 \h </w:instrText>
             </w:r>
             <w:r>
               <w:rPr>
@@ -1788,7 +1790,7 @@
               <w:lang w:eastAsia="en-ZA"/>
             </w:rPr>
           </w:pPr>
-          <w:hyperlink w:anchor="_Toc462230221" w:history="1">
+          <w:hyperlink w:anchor="_Toc462238407" w:history="1">
             <w:r>
               <w:rPr>
                 <w:rStyle w:val="Hyperlink"/>
@@ -1809,7 +1811,7 @@
                 <w:rStyle w:val="Hyperlink"/>
                 <w:noProof/>
               </w:rPr>
-              <w:t>ResiterUser</w:t>
+              <w:t>RemoveTODOItmes</w:t>
             </w:r>
             <w:r>
               <w:rPr>
@@ -1830,7 +1832,7 @@
                 <w:noProof/>
                 <w:webHidden/>
               </w:rPr>
-              <w:instrText xml:space="preserve"> PAGEREF _Toc462230221 \h </w:instrText>
+              <w:instrText xml:space="preserve"> PAGEREF _Toc462238407 \h </w:instrText>
             </w:r>
             <w:r>
               <w:rPr>
@@ -1874,7 +1876,7 @@
               <w:lang w:eastAsia="en-ZA"/>
             </w:rPr>
           </w:pPr>
-          <w:hyperlink w:anchor="_Toc462230222" w:history="1">
+          <w:hyperlink w:anchor="_Toc462238408" w:history="1">
             <w:r>
               <w:rPr>
                 <w:rStyle w:val="Hyperlink"/>
@@ -1895,6 +1897,178 @@
                 <w:rStyle w:val="Hyperlink"/>
                 <w:noProof/>
               </w:rPr>
+              <w:t>UpdateTODOItems</w:t>
+            </w:r>
+            <w:r>
+              <w:rPr>
+                <w:noProof/>
+                <w:webHidden/>
+              </w:rPr>
+              <w:tab/>
+            </w:r>
+            <w:r>
+              <w:rPr>
+                <w:noProof/>
+                <w:webHidden/>
+              </w:rPr>
+              <w:fldChar w:fldCharType="begin"/>
+            </w:r>
+            <w:r>
+              <w:rPr>
+                <w:noProof/>
+                <w:webHidden/>
+              </w:rPr>
+              <w:instrText xml:space="preserve"> PAGEREF _Toc462238408 \h </w:instrText>
+            </w:r>
+            <w:r>
+              <w:rPr>
+                <w:noProof/>
+                <w:webHidden/>
+              </w:rPr>
+            </w:r>
+            <w:r>
+              <w:rPr>
+                <w:noProof/>
+                <w:webHidden/>
+              </w:rPr>
+              <w:fldChar w:fldCharType="separate"/>
+            </w:r>
+            <w:r>
+              <w:rPr>
+                <w:noProof/>
+                <w:webHidden/>
+              </w:rPr>
+              <w:t>4</w:t>
+            </w:r>
+            <w:r>
+              <w:rPr>
+                <w:noProof/>
+                <w:webHidden/>
+              </w:rPr>
+              <w:fldChar w:fldCharType="end"/>
+            </w:r>
+          </w:hyperlink>
+        </w:p>
+        <w:p>
+          <w:pPr>
+            <w:pStyle w:val="TOC2"/>
+            <w:tabs>
+              <w:tab w:val="left" w:pos="880"/>
+              <w:tab w:val="right" w:leader="dot" w:pos="9016"/>
+            </w:tabs>
+            <w:rPr>
+              <w:rFonts w:eastAsiaTheme="minorEastAsia"/>
+              <w:noProof/>
+              <w:lang w:eastAsia="en-ZA"/>
+            </w:rPr>
+          </w:pPr>
+          <w:hyperlink w:anchor="_Toc462238409" w:history="1">
+            <w:r>
+              <w:rPr>
+                <w:rStyle w:val="Hyperlink"/>
+                <w:noProof/>
+              </w:rPr>
+              <w:t>3.7.</w:t>
+            </w:r>
+            <w:r>
+              <w:rPr>
+                <w:rFonts w:eastAsiaTheme="minorEastAsia"/>
+                <w:noProof/>
+                <w:lang w:eastAsia="en-ZA"/>
+              </w:rPr>
+              <w:tab/>
+            </w:r>
+            <w:r>
+              <w:rPr>
+                <w:rStyle w:val="Hyperlink"/>
+                <w:noProof/>
+              </w:rPr>
+              <w:t>ResiterUser</w:t>
+            </w:r>
+            <w:r>
+              <w:rPr>
+                <w:noProof/>
+                <w:webHidden/>
+              </w:rPr>
+              <w:tab/>
+            </w:r>
+            <w:r>
+              <w:rPr>
+                <w:noProof/>
+                <w:webHidden/>
+              </w:rPr>
+              <w:fldChar w:fldCharType="begin"/>
+            </w:r>
+            <w:r>
+              <w:rPr>
+                <w:noProof/>
+                <w:webHidden/>
+              </w:rPr>
+              <w:instrText xml:space="preserve"> PAGEREF _Toc462238409 \h </w:instrText>
+            </w:r>
+            <w:r>
+              <w:rPr>
+                <w:noProof/>
+                <w:webHidden/>
+              </w:rPr>
+            </w:r>
+            <w:r>
+              <w:rPr>
+                <w:noProof/>
+                <w:webHidden/>
+              </w:rPr>
+              <w:fldChar w:fldCharType="separate"/>
+            </w:r>
+            <w:r>
+              <w:rPr>
+                <w:noProof/>
+                <w:webHidden/>
+              </w:rPr>
+              <w:t>4</w:t>
+            </w:r>
+            <w:r>
+              <w:rPr>
+                <w:noProof/>
+                <w:webHidden/>
+              </w:rPr>
+              <w:fldChar w:fldCharType="end"/>
+            </w:r>
+          </w:hyperlink>
+        </w:p>
+        <w:p>
+          <w:pPr>
+            <w:pStyle w:val="TOC2"/>
+            <w:tabs>
+              <w:tab w:val="left" w:pos="880"/>
+              <w:tab w:val="right" w:leader="dot" w:pos="9016"/>
+            </w:tabs>
+            <w:rPr>
+              <w:rFonts w:eastAsiaTheme="minorEastAsia"/>
+              <w:noProof/>
+              <w:lang w:eastAsia="en-ZA"/>
+            </w:rPr>
+          </w:pPr>
+          <w:hyperlink w:anchor="_Toc462238410" w:history="1">
+            <w:r>
+              <w:rPr>
+                <w:rStyle w:val="Hyperlink"/>
+                <w:noProof/>
+              </w:rPr>
+              <w:t>3.8.</w:t>
+            </w:r>
+            <w:r>
+              <w:rPr>
+                <w:rFonts w:eastAsiaTheme="minorEastAsia"/>
+                <w:noProof/>
+                <w:lang w:eastAsia="en-ZA"/>
+              </w:rPr>
+              <w:tab/>
+            </w:r>
+            <w:r>
+              <w:rPr>
+                <w:rStyle w:val="Hyperlink"/>
+                <w:noProof/>
+              </w:rPr>
               <w:t>SubscribeUser</w:t>
             </w:r>
             <w:r>
@@ -1916,7 +2090,7 @@
                 <w:noProof/>
                 <w:webHidden/>
               </w:rPr>
-              <w:instrText xml:space="preserve"> PAGEREF _Toc462230222 \h </w:instrText>
+              <w:instrText xml:space="preserve"> PAGEREF _Toc462238410 \h </w:instrText>
             </w:r>
             <w:r>
               <w:rPr>
@@ -1960,7 +2134,7 @@
               <w:lang w:eastAsia="en-ZA"/>
             </w:rPr>
           </w:pPr>
-          <w:hyperlink w:anchor="_Toc462230223" w:history="1">
+          <w:hyperlink w:anchor="_Toc462238411" w:history="1">
             <w:r>
               <w:rPr>
                 <w:rStyle w:val="Hyperlink"/>
@@ -1981,7 +2155,7 @@
                 <w:rStyle w:val="Hyperlink"/>
                 <w:noProof/>
               </w:rPr>
-              <w:t>Client Application</w:t>
+              <w:t>Consumer</w:t>
             </w:r>
             <w:r>
               <w:rPr>
@@ -2002,7 +2176,7 @@
                 <w:noProof/>
                 <w:webHidden/>
               </w:rPr>
-              <w:instrText xml:space="preserve"> PAGEREF _Toc462230223 \h </w:instrText>
+              <w:instrText xml:space="preserve"> PAGEREF _Toc462238411 \h </w:instrText>
             </w:r>
             <w:r>
               <w:rPr>
@@ -2023,92 +2197,6 @@
                 <w:webHidden/>
               </w:rPr>
               <w:t>4</w:t>
-            </w:r>
-            <w:r>
-              <w:rPr>
-                <w:noProof/>
-                <w:webHidden/>
-              </w:rPr>
-              <w:fldChar w:fldCharType="end"/>
-            </w:r>
-          </w:hyperlink>
-        </w:p>
-        <w:p>
-          <w:pPr>
-            <w:pStyle w:val="TOC1"/>
-            <w:tabs>
-              <w:tab w:val="left" w:pos="440"/>
-              <w:tab w:val="right" w:leader="dot" w:pos="9016"/>
-            </w:tabs>
-            <w:rPr>
-              <w:rFonts w:eastAsiaTheme="minorEastAsia"/>
-              <w:noProof/>
-              <w:lang w:eastAsia="en-ZA"/>
-            </w:rPr>
-          </w:pPr>
-          <w:hyperlink w:anchor="_Toc462230224" w:history="1">
-            <w:r>
-              <w:rPr>
-                <w:rStyle w:val="Hyperlink"/>
-                <w:noProof/>
-              </w:rPr>
-              <w:t>5.</w:t>
-            </w:r>
-            <w:r>
-              <w:rPr>
-                <w:rFonts w:eastAsiaTheme="minorEastAsia"/>
-                <w:noProof/>
-                <w:lang w:eastAsia="en-ZA"/>
-              </w:rPr>
-              <w:tab/>
-            </w:r>
-            <w:r>
-              <w:rPr>
-                <w:rStyle w:val="Hyperlink"/>
-                <w:noProof/>
-              </w:rPr>
-              <w:t>Consumer</w:t>
-            </w:r>
-            <w:r>
-              <w:rPr>
-                <w:noProof/>
-                <w:webHidden/>
-              </w:rPr>
-              <w:tab/>
-            </w:r>
-            <w:r>
-              <w:rPr>
-                <w:noProof/>
-                <w:webHidden/>
-              </w:rPr>
-              <w:fldChar w:fldCharType="begin"/>
-            </w:r>
-            <w:r>
-              <w:rPr>
-                <w:noProof/>
-                <w:webHidden/>
-              </w:rPr>
-              <w:instrText xml:space="preserve"> PAGEREF _Toc462230224 \h </w:instrText>
-            </w:r>
-            <w:r>
-              <w:rPr>
-                <w:noProof/>
-                <w:webHidden/>
-              </w:rPr>
-            </w:r>
-            <w:r>
-              <w:rPr>
-                <w:noProof/>
-                <w:webHidden/>
-              </w:rPr>
-              <w:fldChar w:fldCharType="separate"/>
-            </w:r>
-            <w:r>
-              <w:rPr>
-                <w:noProof/>
-                <w:webHidden/>
-              </w:rPr>
-              <w:t>5</w:t>
             </w:r>
             <w:r>
               <w:rPr>
@@ -2132,13 +2220,13 @@
               <w:lang w:eastAsia="en-ZA"/>
             </w:rPr>
           </w:pPr>
-          <w:hyperlink w:anchor="_Toc462230225" w:history="1">
+          <w:hyperlink w:anchor="_Toc462238412" w:history="1">
             <w:r>
               <w:rPr>
                 <w:rStyle w:val="Hyperlink"/>
                 <w:noProof/>
               </w:rPr>
-              <w:t>5.1.</w:t>
+              <w:t>4.1.</w:t>
             </w:r>
             <w:r>
               <w:rPr>
@@ -2153,7 +2241,7 @@
                 <w:rStyle w:val="Hyperlink"/>
                 <w:noProof/>
               </w:rPr>
-              <w:t>Web Clien</w:t>
+              <w:t>Web Client</w:t>
             </w:r>
             <w:r>
               <w:rPr>
@@ -2174,7 +2262,7 @@
                 <w:noProof/>
                 <w:webHidden/>
               </w:rPr>
-              <w:instrText xml:space="preserve"> PAGEREF _Toc462230225 \h </w:instrText>
+              <w:instrText xml:space="preserve"> PAGEREF _Toc462238412 \h </w:instrText>
             </w:r>
             <w:r>
               <w:rPr>
@@ -2194,7 +2282,7 @@
                 <w:noProof/>
                 <w:webHidden/>
               </w:rPr>
-              <w:t>5</w:t>
+              <w:t>4</w:t>
             </w:r>
             <w:r>
               <w:rPr>
@@ -2218,13 +2306,13 @@
               <w:lang w:eastAsia="en-ZA"/>
             </w:rPr>
           </w:pPr>
-          <w:hyperlink w:anchor="_Toc462230226" w:history="1">
+          <w:hyperlink w:anchor="_Toc462238413" w:history="1">
             <w:r>
               <w:rPr>
                 <w:rStyle w:val="Hyperlink"/>
                 <w:noProof/>
               </w:rPr>
-              <w:t>5.2.</w:t>
+              <w:t>4.2.</w:t>
             </w:r>
             <w:r>
               <w:rPr>
@@ -2260,7 +2348,7 @@
                 <w:noProof/>
                 <w:webHidden/>
               </w:rPr>
-              <w:instrText xml:space="preserve"> PAGEREF _Toc462230226 \h </w:instrText>
+              <w:instrText xml:space="preserve"> PAGEREF _Toc462238413 \h </w:instrText>
             </w:r>
             <w:r>
               <w:rPr>
@@ -2280,7 +2368,7 @@
                 <w:noProof/>
                 <w:webHidden/>
               </w:rPr>
-              <w:t>5</w:t>
+              <w:t>4</w:t>
             </w:r>
             <w:r>
               <w:rPr>
@@ -2329,11 +2417,11 @@
           <w:numId w:val="2"/>
         </w:numPr>
       </w:pPr>
-      <w:bookmarkStart w:id="0" w:name="_Toc462230209"/>
+      <w:bookmarkStart w:id="1" w:name="_Toc462238395"/>
       <w:r>
         <w:t>Description</w:t>
       </w:r>
-      <w:bookmarkEnd w:id="0"/>
+      <w:bookmarkEnd w:id="1"/>
     </w:p>
     <w:p/>
     <w:p>
@@ -2344,11 +2432,11 @@
           <w:numId w:val="2"/>
         </w:numPr>
       </w:pPr>
-      <w:bookmarkStart w:id="1" w:name="_Toc462230210"/>
+      <w:bookmarkStart w:id="2" w:name="_Toc462238396"/>
       <w:r>
         <w:t>Problem</w:t>
       </w:r>
-      <w:bookmarkEnd w:id="1"/>
+      <w:bookmarkEnd w:id="2"/>
     </w:p>
     <w:p/>
     <w:p>
@@ -2372,11 +2460,11 @@
           <w:numId w:val="2"/>
         </w:numPr>
       </w:pPr>
-      <w:bookmarkStart w:id="2" w:name="_Toc462230211"/>
+      <w:bookmarkStart w:id="3" w:name="_Toc462238397"/>
       <w:r>
         <w:t>Requirements</w:t>
       </w:r>
-      <w:bookmarkEnd w:id="2"/>
+      <w:bookmarkEnd w:id="3"/>
     </w:p>
     <w:p/>
     <w:p>
@@ -2403,11 +2491,11 @@
           <w:numId w:val="2"/>
         </w:numPr>
       </w:pPr>
-      <w:bookmarkStart w:id="3" w:name="_Toc462230212"/>
+      <w:bookmarkStart w:id="4" w:name="_Toc462238398"/>
       <w:r>
         <w:t>Model</w:t>
       </w:r>
-      <w:bookmarkEnd w:id="3"/>
+      <w:bookmarkEnd w:id="4"/>
     </w:p>
     <w:p/>
     <w:p>
@@ -2424,16 +2512,23 @@
           <w:numId w:val="2"/>
         </w:numPr>
       </w:pPr>
-      <w:bookmarkStart w:id="4" w:name="_Toc462230213"/>
-      <w:r>
-        <w:t>Application Server Role</w:t>
-      </w:r>
-      <w:bookmarkEnd w:id="4"/>
+      <w:bookmarkStart w:id="5" w:name="_Toc462238399"/>
+      <w:proofErr w:type="spellStart"/>
+      <w:r>
+        <w:t>TODOItem</w:t>
+      </w:r>
+      <w:bookmarkEnd w:id="5"/>
+      <w:proofErr w:type="spellEnd"/>
     </w:p>
     <w:p>
-      <w:pPr>
-        <w:jc w:val="center"/>
-      </w:pPr>
+      <w:r>
+        <w:t>This table holds the following fields:</w:t>
+      </w:r>
+    </w:p>
+    <w:p>
+      <w:r>
+        <w:t>Title, Description, Due Date, Priority, Type, Created Date</w:t>
+      </w:r>
     </w:p>
     <w:p>
       <w:pPr>
@@ -2448,21 +2543,26 @@
           <w:numId w:val="2"/>
         </w:numPr>
       </w:pPr>
-      <w:bookmarkStart w:id="5" w:name="_Toc462230214"/>
-      <w:r>
-        <w:t>File and Storage Services Role</w:t>
-      </w:r>
-      <w:bookmarkEnd w:id="5"/>
+      <w:bookmarkStart w:id="6" w:name="_Toc462238400"/>
+      <w:proofErr w:type="spellStart"/>
+      <w:r>
+        <w:t>TODOCollection</w:t>
+      </w:r>
+      <w:bookmarkEnd w:id="6"/>
+      <w:proofErr w:type="spellEnd"/>
     </w:p>
     <w:p>
-      <w:pPr>
-        <w:jc w:val="center"/>
-      </w:pPr>
+      <w:r>
+        <w:t>This entity contains the following fields:</w:t>
+      </w:r>
     </w:p>
     <w:p>
-      <w:pPr>
-        <w:jc w:val="center"/>
-      </w:pPr>
+      <w:r>
+        <w:t>Title, Description, Type, Created Date</w:t>
+      </w:r>
+      <w:r>
+        <w:t xml:space="preserve"> </w:t>
+      </w:r>
     </w:p>
     <w:p>
       <w:pPr>
@@ -2472,11 +2572,53 @@
           <w:numId w:val="2"/>
         </w:numPr>
       </w:pPr>
-      <w:bookmarkStart w:id="6" w:name="_Toc462230215"/>
-      <w:r>
-        <w:t>Web Server Role</w:t>
-      </w:r>
-      <w:bookmarkEnd w:id="6"/>
+      <w:bookmarkStart w:id="7" w:name="_Toc462238401"/>
+      <w:proofErr w:type="spellStart"/>
+      <w:r>
+        <w:t>TODOCollection</w:t>
+      </w:r>
+      <w:r>
+        <w:t>Map</w:t>
+      </w:r>
+      <w:bookmarkEnd w:id="7"/>
+      <w:proofErr w:type="spellEnd"/>
+    </w:p>
+    <w:p>
+      <w:proofErr w:type="gramStart"/>
+      <w:r>
+        <w:t>This consist</w:t>
+      </w:r>
+      <w:proofErr w:type="gramEnd"/>
+      <w:r>
+        <w:t xml:space="preserve"> of the </w:t>
+      </w:r>
+      <w:proofErr w:type="spellStart"/>
+      <w:r>
+        <w:t>TODOItemId</w:t>
+      </w:r>
+      <w:proofErr w:type="spellEnd"/>
+      <w:r>
+        <w:t xml:space="preserve"> and </w:t>
+      </w:r>
+      <w:proofErr w:type="spellStart"/>
+      <w:r>
+        <w:t>TODOCollectionId</w:t>
+      </w:r>
+      <w:proofErr w:type="spellEnd"/>
+      <w:r>
+        <w:t>.</w:t>
+      </w:r>
+    </w:p>
+    <w:p/>
+    <w:p>
+      <w:pPr>
+        <w:jc w:val="center"/>
+      </w:pPr>
+    </w:p>
+    <w:p>
+      <w:pPr>
+        <w:jc w:val="center"/>
+      </w:pPr>
     </w:p>
     <w:p>
       <w:pPr>
@@ -2510,30 +2652,26 @@
           <w:numId w:val="2"/>
         </w:numPr>
       </w:pPr>
-      <w:bookmarkStart w:id="7" w:name="_Toc462230216"/>
+      <w:bookmarkStart w:id="8" w:name="_Toc462238402"/>
       <w:r>
         <w:lastRenderedPageBreak/>
         <w:t>Service</w:t>
       </w:r>
-      <w:bookmarkEnd w:id="7"/>
+      <w:bookmarkEnd w:id="8"/>
     </w:p>
     <w:p>
-      <w:r>
-        <w:t xml:space="preserve">A web service should be </w:t>
-      </w:r>
       <w:proofErr w:type="gramStart"/>
       <w:r>
-        <w:t>create</w:t>
+        <w:t>A web service to cater for the retrieval and persistence of a user’s TODO items</w:t>
+      </w:r>
+      <w:r>
+        <w:t>.</w:t>
       </w:r>
       <w:proofErr w:type="gramEnd"/>
       <w:r>
-        <w:t xml:space="preserve"> to cater for the retrieval and persistence of a user’s TODO items</w:t>
-      </w:r>
-      <w:r>
-        <w:t>.</w:t>
+        <w:t xml:space="preserve"> This separation of makes it possible to support a number of clients and affords us separation of concerns. The Service layer will include caching. The service will have the following methods:</w:t>
       </w:r>
     </w:p>
-    <w:p/>
     <w:p>
       <w:pPr>
         <w:pStyle w:val="Heading2"/>
@@ -2542,12 +2680,12 @@
           <w:numId w:val="2"/>
         </w:numPr>
       </w:pPr>
-      <w:bookmarkStart w:id="8" w:name="_Toc462230217"/>
+      <w:bookmarkStart w:id="9" w:name="_Toc462238403"/>
       <w:proofErr w:type="spellStart"/>
       <w:r>
         <w:t>FindTODOItemsForUser</w:t>
       </w:r>
-      <w:bookmarkEnd w:id="8"/>
+      <w:bookmarkEnd w:id="9"/>
       <w:proofErr w:type="spellEnd"/>
     </w:p>
     <w:p>
@@ -2563,6 +2701,7 @@
           <w:numId w:val="2"/>
         </w:numPr>
       </w:pPr>
+      <w:bookmarkStart w:id="10" w:name="_Toc462238404"/>
       <w:proofErr w:type="spellStart"/>
       <w:r>
         <w:t>Find</w:t>
@@ -2573,6 +2712,7 @@
       <w:r>
         <w:t>TODOItemsForUser</w:t>
       </w:r>
+      <w:bookmarkEnd w:id="10"/>
       <w:proofErr w:type="spellEnd"/>
     </w:p>
     <w:p>
@@ -2588,6 +2728,7 @@
           <w:numId w:val="2"/>
         </w:numPr>
       </w:pPr>
+      <w:bookmarkStart w:id="11" w:name="_Toc462238405"/>
       <w:proofErr w:type="spellStart"/>
       <w:r>
         <w:t>Find</w:t>
@@ -2598,6 +2739,7 @@
       <w:r>
         <w:t>TODOItemsForUser</w:t>
       </w:r>
+      <w:bookmarkEnd w:id="11"/>
       <w:proofErr w:type="spellEnd"/>
     </w:p>
     <w:p/>
@@ -2609,25 +2751,18 @@
           <w:numId w:val="2"/>
         </w:numPr>
       </w:pPr>
-      <w:bookmarkStart w:id="9" w:name="_Toc462230218"/>
+      <w:bookmarkStart w:id="12" w:name="_Toc462238406"/>
       <w:proofErr w:type="spellStart"/>
       <w:r>
         <w:t>PersistTODOItems</w:t>
       </w:r>
-      <w:bookmarkEnd w:id="9"/>
+      <w:bookmarkEnd w:id="12"/>
       <w:proofErr w:type="spellEnd"/>
     </w:p>
     <w:p>
       <w:pPr>
         <w:jc w:val="center"/>
       </w:pPr>
-    </w:p>
-    <w:p>
-      <w:pPr>
-        <w:jc w:val="center"/>
-      </w:pPr>
-      <w:bookmarkStart w:id="10" w:name="_GoBack"/>
-      <w:bookmarkEnd w:id="10"/>
     </w:p>
     <w:p>
       <w:pPr>
@@ -2637,18 +2772,13 @@
           <w:numId w:val="2"/>
         </w:numPr>
       </w:pPr>
-      <w:bookmarkStart w:id="11" w:name="_Toc462230219"/>
+      <w:bookmarkStart w:id="13" w:name="_Toc462238407"/>
       <w:proofErr w:type="spellStart"/>
       <w:r>
         <w:t>RemoveTODOItmes</w:t>
       </w:r>
-      <w:bookmarkEnd w:id="11"/>
+      <w:bookmarkEnd w:id="13"/>
       <w:proofErr w:type="spellEnd"/>
-    </w:p>
-    <w:p>
-      <w:pPr>
-        <w:jc w:val="center"/>
-      </w:pPr>
     </w:p>
     <w:p>
       <w:pPr>
@@ -2663,18 +2793,13 @@
           <w:numId w:val="2"/>
         </w:numPr>
       </w:pPr>
-      <w:bookmarkStart w:id="12" w:name="_Toc462230220"/>
+      <w:bookmarkStart w:id="14" w:name="_Toc462238408"/>
       <w:proofErr w:type="spellStart"/>
       <w:r>
         <w:t>UpdateTODOItems</w:t>
       </w:r>
-      <w:bookmarkEnd w:id="12"/>
+      <w:bookmarkEnd w:id="14"/>
       <w:proofErr w:type="spellEnd"/>
-    </w:p>
-    <w:p>
-      <w:pPr>
-        <w:jc w:val="center"/>
-      </w:pPr>
     </w:p>
     <w:p>
       <w:pPr>
@@ -2689,18 +2814,13 @@
           <w:numId w:val="2"/>
         </w:numPr>
       </w:pPr>
-      <w:bookmarkStart w:id="13" w:name="_Toc462230221"/>
+      <w:bookmarkStart w:id="15" w:name="_Toc462238409"/>
       <w:proofErr w:type="spellStart"/>
       <w:r>
         <w:t>ResiterUser</w:t>
       </w:r>
-      <w:bookmarkEnd w:id="13"/>
+      <w:bookmarkEnd w:id="15"/>
       <w:proofErr w:type="spellEnd"/>
-    </w:p>
-    <w:p>
-      <w:pPr>
-        <w:jc w:val="center"/>
-      </w:pPr>
     </w:p>
     <w:p>
       <w:pPr>
@@ -2715,12 +2835,12 @@
           <w:numId w:val="2"/>
         </w:numPr>
       </w:pPr>
-      <w:bookmarkStart w:id="14" w:name="_Toc462230222"/>
+      <w:bookmarkStart w:id="16" w:name="_Toc462238410"/>
       <w:proofErr w:type="spellStart"/>
       <w:r>
         <w:t>SubscribeUser</w:t>
       </w:r>
-      <w:bookmarkEnd w:id="14"/>
+      <w:bookmarkEnd w:id="16"/>
       <w:proofErr w:type="spellEnd"/>
     </w:p>
     <w:p/>
@@ -2732,11 +2852,11 @@
           <w:numId w:val="2"/>
         </w:numPr>
       </w:pPr>
-      <w:bookmarkStart w:id="15" w:name="_Toc462230224"/>
+      <w:bookmarkStart w:id="17" w:name="_Toc462238411"/>
       <w:r>
         <w:t>Consumer</w:t>
       </w:r>
-      <w:bookmarkEnd w:id="15"/>
+      <w:bookmarkEnd w:id="17"/>
     </w:p>
     <w:p/>
     <w:p>
@@ -2747,91 +2867,25 @@
           <w:numId w:val="2"/>
         </w:numPr>
       </w:pPr>
-      <w:bookmarkStart w:id="16" w:name="_Toc462230225"/>
-      <w:r>
-        <w:t xml:space="preserve">Web </w:t>
-      </w:r>
-      <w:proofErr w:type="spellStart"/>
-      <w:r>
-        <w:t>Clien</w:t>
-      </w:r>
-      <w:bookmarkEnd w:id="16"/>
-      <w:proofErr w:type="spellEnd"/>
+      <w:bookmarkStart w:id="18" w:name="_Toc462238412"/>
+      <w:r>
+        <w:t>Web Clien</w:t>
+      </w:r>
+      <w:r>
+        <w:t>t</w:t>
+      </w:r>
+      <w:bookmarkEnd w:id="18"/>
     </w:p>
     <w:p/>
     <w:p>
-      <w:r>
-        <w:t>Please create the following application pools in Internet Information Services (IIS):</w:t>
-      </w:r>
-    </w:p>
-    <w:p>
-      <w:pPr>
-        <w:pStyle w:val="ListParagraph"/>
-        <w:numPr>
-          <w:ilvl w:val="0"/>
-          <w:numId w:val="4"/>
-        </w:numPr>
-      </w:pPr>
-      <w:r>
-        <w:t>GIANT.EKF.UI</w:t>
-      </w:r>
-    </w:p>
-    <w:p>
-      <w:pPr>
-        <w:pStyle w:val="ListParagraph"/>
-        <w:numPr>
-          <w:ilvl w:val="0"/>
-          <w:numId w:val="4"/>
-        </w:numPr>
-      </w:pPr>
-      <w:proofErr w:type="spellStart"/>
-      <w:r>
-        <w:t>GIANT.Management.Console.CoreService</w:t>
-      </w:r>
-      <w:proofErr w:type="spellEnd"/>
-    </w:p>
-    <w:p>
-      <w:pPr>
-        <w:pStyle w:val="ListParagraph"/>
-        <w:numPr>
-          <w:ilvl w:val="0"/>
-          <w:numId w:val="4"/>
-        </w:numPr>
-      </w:pPr>
-      <w:proofErr w:type="spellStart"/>
-      <w:r>
-        <w:t>GIANT.Management.Console.UI</w:t>
-      </w:r>
-      <w:proofErr w:type="spellEnd"/>
-    </w:p>
-    <w:p>
-      <w:pPr>
-        <w:pStyle w:val="ListParagraph"/>
-        <w:numPr>
-          <w:ilvl w:val="0"/>
-          <w:numId w:val="4"/>
-        </w:numPr>
-      </w:pPr>
-      <w:proofErr w:type="spellStart"/>
-      <w:r>
-        <w:t>GIANT.Management.Service.ProcessManagementService</w:t>
-      </w:r>
-      <w:proofErr w:type="spellEnd"/>
-    </w:p>
-    <w:p>
-      <w:pPr>
-        <w:pStyle w:val="ListParagraph"/>
-        <w:numPr>
-          <w:ilvl w:val="0"/>
-          <w:numId w:val="4"/>
-        </w:numPr>
-      </w:pPr>
-      <w:proofErr w:type="spellStart"/>
-      <w:r>
-        <w:lastRenderedPageBreak/>
-        <w:t>GIANT.Process.Runner.UI</w:t>
-      </w:r>
-      <w:proofErr w:type="spellEnd"/>
+      <w:proofErr w:type="gramStart"/>
+      <w:r>
+        <w:t>An</w:t>
+      </w:r>
+      <w:proofErr w:type="gramEnd"/>
+      <w:r>
+        <w:t xml:space="preserve"> web client to that consumes the above mentioned Service layer</w:t>
+      </w:r>
     </w:p>
     <w:p/>
     <w:p>
@@ -2842,11 +2896,11 @@
           <w:numId w:val="2"/>
         </w:numPr>
       </w:pPr>
-      <w:bookmarkStart w:id="17" w:name="_Toc462230226"/>
+      <w:bookmarkStart w:id="19" w:name="_Toc462238413"/>
       <w:r>
         <w:t>Mobile Clients</w:t>
       </w:r>
-      <w:bookmarkEnd w:id="17"/>
+      <w:bookmarkEnd w:id="19"/>
     </w:p>
     <w:p/>
     <w:p>
@@ -2908,68 +2962,6 @@
       </w:pPr>
       <w:r>
         <w:t>Have the “Managed Pipeline Mode” set to “Integrated”</w:t>
-      </w:r>
-    </w:p>
-    <w:p>
-      <w:r>
-        <w:br w:type="page"/>
-      </w:r>
-    </w:p>
-    <w:p/>
-    <w:p/>
-    <w:p>
-      <w:r>
-        <w:t>KMC TODO app</w:t>
-      </w:r>
-    </w:p>
-    <w:p>
-      <w:r>
-        <w:t>Model:</w:t>
-      </w:r>
-    </w:p>
-    <w:p>
-      <w:r>
-        <w:t>Database with active status for activity,</w:t>
-      </w:r>
-    </w:p>
-    <w:p>
-      <w:r>
-        <w:t xml:space="preserve">Must include due data </w:t>
-      </w:r>
-      <w:proofErr w:type="spellStart"/>
-      <w:r>
-        <w:t>nullable</w:t>
-      </w:r>
-      <w:proofErr w:type="spellEnd"/>
-    </w:p>
-    <w:p>
-      <w:r>
-        <w:t xml:space="preserve">Create a web </w:t>
-      </w:r>
-      <w:proofErr w:type="spellStart"/>
-      <w:proofErr w:type="gramStart"/>
-      <w:r>
-        <w:t>api</w:t>
-      </w:r>
-      <w:proofErr w:type="spellEnd"/>
-      <w:proofErr w:type="gramEnd"/>
-      <w:r>
-        <w:t xml:space="preserve"> layer</w:t>
-      </w:r>
-    </w:p>
-    <w:p>
-      <w:r>
-        <w:t>Create business logic</w:t>
-      </w:r>
-    </w:p>
-    <w:p>
-      <w:r>
-        <w:t>Create repository (to enable easy swapping of implementations)</w:t>
-      </w:r>
-    </w:p>
-    <w:p>
-      <w:r>
-        <w:t>Include cache later</w:t>
       </w:r>
     </w:p>
     <w:sectPr>
@@ -3098,6 +3090,127 @@
     </w:lvl>
   </w:abstractNum>
   <w:abstractNum w:abstractNumId="1">
+    <w:nsid w:val="26BA6300"/>
+    <w:multiLevelType w:val="multilevel"/>
+    <w:tmpl w:val="013804AC"/>
+    <w:lvl w:ilvl="0">
+      <w:start w:val="1"/>
+      <w:numFmt w:val="decimal"/>
+      <w:lvlText w:val="%1."/>
+      <w:lvlJc w:val="left"/>
+      <w:pPr>
+        <w:ind w:left="720" w:hanging="360"/>
+      </w:pPr>
+      <w:rPr>
+        <w:rFonts w:hint="default"/>
+      </w:rPr>
+    </w:lvl>
+    <w:lvl w:ilvl="1">
+      <w:start w:val="1"/>
+      <w:numFmt w:val="decimal"/>
+      <w:isLgl/>
+      <w:lvlText w:val="%1.%2."/>
+      <w:lvlJc w:val="left"/>
+      <w:pPr>
+        <w:ind w:left="720" w:hanging="360"/>
+      </w:pPr>
+      <w:rPr>
+        <w:rFonts w:hint="default"/>
+      </w:rPr>
+    </w:lvl>
+    <w:lvl w:ilvl="2">
+      <w:start w:val="1"/>
+      <w:numFmt w:val="decimal"/>
+      <w:isLgl/>
+      <w:lvlText w:val="%1.%2.%3."/>
+      <w:lvlJc w:val="left"/>
+      <w:pPr>
+        <w:ind w:left="1080" w:hanging="720"/>
+      </w:pPr>
+      <w:rPr>
+        <w:rFonts w:hint="default"/>
+      </w:rPr>
+    </w:lvl>
+    <w:lvl w:ilvl="3">
+      <w:start w:val="1"/>
+      <w:numFmt w:val="decimal"/>
+      <w:isLgl/>
+      <w:lvlText w:val="%1.%2.%3.%4."/>
+      <w:lvlJc w:val="left"/>
+      <w:pPr>
+        <w:ind w:left="1080" w:hanging="720"/>
+      </w:pPr>
+      <w:rPr>
+        <w:rFonts w:hint="default"/>
+      </w:rPr>
+    </w:lvl>
+    <w:lvl w:ilvl="4">
+      <w:start w:val="1"/>
+      <w:numFmt w:val="decimal"/>
+      <w:isLgl/>
+      <w:lvlText w:val="%1.%2.%3.%4.%5."/>
+      <w:lvlJc w:val="left"/>
+      <w:pPr>
+        <w:ind w:left="1440" w:hanging="1080"/>
+      </w:pPr>
+      <w:rPr>
+        <w:rFonts w:hint="default"/>
+      </w:rPr>
+    </w:lvl>
+    <w:lvl w:ilvl="5">
+      <w:start w:val="1"/>
+      <w:numFmt w:val="decimal"/>
+      <w:isLgl/>
+      <w:lvlText w:val="%1.%2.%3.%4.%5.%6."/>
+      <w:lvlJc w:val="left"/>
+      <w:pPr>
+        <w:ind w:left="1440" w:hanging="1080"/>
+      </w:pPr>
+      <w:rPr>
+        <w:rFonts w:hint="default"/>
+      </w:rPr>
+    </w:lvl>
+    <w:lvl w:ilvl="6">
+      <w:start w:val="1"/>
+      <w:numFmt w:val="decimal"/>
+      <w:isLgl/>
+      <w:lvlText w:val="%1.%2.%3.%4.%5.%6.%7."/>
+      <w:lvlJc w:val="left"/>
+      <w:pPr>
+        <w:ind w:left="1800" w:hanging="1440"/>
+      </w:pPr>
+      <w:rPr>
+        <w:rFonts w:hint="default"/>
+      </w:rPr>
+    </w:lvl>
+    <w:lvl w:ilvl="7">
+      <w:start w:val="1"/>
+      <w:numFmt w:val="decimal"/>
+      <w:isLgl/>
+      <w:lvlText w:val="%1.%2.%3.%4.%5.%6.%7.%8."/>
+      <w:lvlJc w:val="left"/>
+      <w:pPr>
+        <w:ind w:left="1800" w:hanging="1440"/>
+      </w:pPr>
+      <w:rPr>
+        <w:rFonts w:hint="default"/>
+      </w:rPr>
+    </w:lvl>
+    <w:lvl w:ilvl="8">
+      <w:start w:val="1"/>
+      <w:numFmt w:val="decimal"/>
+      <w:isLgl/>
+      <w:lvlText w:val="%1.%2.%3.%4.%5.%6.%7.%8.%9."/>
+      <w:lvlJc w:val="left"/>
+      <w:pPr>
+        <w:ind w:left="2160" w:hanging="1800"/>
+      </w:pPr>
+      <w:rPr>
+        <w:rFonts w:hint="default"/>
+      </w:rPr>
+    </w:lvl>
+  </w:abstractNum>
+  <w:abstractNum w:abstractNumId="2">
     <w:nsid w:val="3A2F5C26"/>
     <w:multiLevelType w:val="hybridMultilevel"/>
     <w:tmpl w:val="C3B22DF8"/>
@@ -3210,7 +3323,7 @@
       </w:rPr>
     </w:lvl>
   </w:abstractNum>
-  <w:abstractNum w:abstractNumId="2">
+  <w:abstractNum w:abstractNumId="3">
     <w:nsid w:val="43932702"/>
     <w:multiLevelType w:val="multilevel"/>
     <w:tmpl w:val="013804AC"/>
@@ -3331,7 +3444,7 @@
       </w:rPr>
     </w:lvl>
   </w:abstractNum>
-  <w:abstractNum w:abstractNumId="3">
+  <w:abstractNum w:abstractNumId="4">
     <w:nsid w:val="48534AEC"/>
     <w:multiLevelType w:val="hybridMultilevel"/>
     <w:tmpl w:val="18840430"/>
@@ -3444,7 +3557,7 @@
       </w:rPr>
     </w:lvl>
   </w:abstractNum>
-  <w:abstractNum w:abstractNumId="4">
+  <w:abstractNum w:abstractNumId="5">
     <w:nsid w:val="6FFD0CD9"/>
     <w:multiLevelType w:val="hybridMultilevel"/>
     <w:tmpl w:val="18725064"/>
@@ -3558,19 +3671,22 @@
     </w:lvl>
   </w:abstractNum>
   <w:num w:numId="1">
-    <w:abstractNumId w:val="4"/>
+    <w:abstractNumId w:val="5"/>
   </w:num>
   <w:num w:numId="2">
+    <w:abstractNumId w:val="3"/>
+  </w:num>
+  <w:num w:numId="3">
     <w:abstractNumId w:val="2"/>
   </w:num>
-  <w:num w:numId="3">
-    <w:abstractNumId w:val="1"/>
-  </w:num>
   <w:num w:numId="4">
-    <w:abstractNumId w:val="3"/>
+    <w:abstractNumId w:val="4"/>
   </w:num>
   <w:num w:numId="5">
     <w:abstractNumId w:val="0"/>
+  </w:num>
+  <w:num w:numId="6">
+    <w:abstractNumId w:val="1"/>
   </w:num>
 </w:numbering>
 </file>

</xml_diff>